<commit_message>
add code review in scrum introduction.
</commit_message>
<xml_diff>
--- a/doc/scrum.docx
+++ b/doc/scrum.docx
@@ -10,9 +10,6 @@
           <w:numId w:val="1"/>
         </w:numPr>
         <w:ind w:firstLineChars="0"/>
-        <w:rPr>
-          <w:rFonts w:hint="eastAsia"/>
-        </w:rPr>
       </w:pPr>
       <w:r>
         <w:rPr>
@@ -25,9 +22,6 @@
       <w:pPr>
         <w:pStyle w:val="a5"/>
         <w:ind w:left="420" w:firstLineChars="0" w:firstLine="0"/>
-        <w:rPr>
-          <w:rFonts w:hint="eastAsia"/>
-        </w:rPr>
       </w:pPr>
       <w:r>
         <w:rPr>
@@ -80,9 +74,6 @@
           <w:numId w:val="1"/>
         </w:numPr>
         <w:ind w:firstLineChars="0"/>
-        <w:rPr>
-          <w:rFonts w:hint="eastAsia"/>
-        </w:rPr>
       </w:pPr>
       <w:r>
         <w:t>S</w:t>
@@ -104,9 +95,6 @@
       <w:pPr>
         <w:pStyle w:val="a5"/>
         <w:ind w:left="420" w:firstLineChars="0"/>
-        <w:rPr>
-          <w:rFonts w:hint="eastAsia"/>
-        </w:rPr>
       </w:pPr>
       <w:r>
         <w:rPr>
@@ -148,19 +136,7 @@
         <w:rPr>
           <w:rFonts w:hint="eastAsia"/>
         </w:rPr>
-        <w:t>开发软件就像开发新产品，</w:t>
-      </w:r>
-      <w:r>
-        <w:rPr>
-          <w:rFonts w:hint="eastAsia"/>
-        </w:rPr>
-        <w:t>无法</w:t>
-      </w:r>
-      <w:r>
-        <w:rPr>
-          <w:rFonts w:hint="eastAsia"/>
-        </w:rPr>
-        <w:t>一开始就能定义软件产品最终的规程，过程中需要研发、创意、尝试错误，所以没有一种固定的流程可以保证专案成功。</w:t>
+        <w:t>开发软件就像开发新产品，无法一开始就能定义软件产品最终的规程，过程中需要研发、创意、尝试错误，所以没有一种固定的流程可以保证专案成功。</w:t>
       </w:r>
       <w:r>
         <w:rPr>
@@ -179,9 +155,6 @@
       <w:pPr>
         <w:pStyle w:val="a5"/>
         <w:ind w:left="420" w:firstLineChars="0"/>
-        <w:rPr>
-          <w:rFonts w:hint="eastAsia"/>
-        </w:rPr>
       </w:pPr>
       <w:r>
         <w:rPr>
@@ -266,9 +239,6 @@
       <w:pPr>
         <w:pStyle w:val="a5"/>
         <w:ind w:left="420" w:firstLineChars="0"/>
-        <w:rPr>
-          <w:rFonts w:hint="eastAsia"/>
-        </w:rPr>
       </w:pPr>
       <w:r>
         <w:rPr>
@@ -281,9 +251,6 @@
       <w:pPr>
         <w:pStyle w:val="a5"/>
         <w:ind w:left="420" w:firstLineChars="0"/>
-        <w:rPr>
-          <w:rFonts w:hint="eastAsia"/>
-        </w:rPr>
       </w:pPr>
       <w:r>
         <w:rPr>
@@ -308,9 +275,6 @@
       <w:pPr>
         <w:pStyle w:val="a5"/>
         <w:ind w:left="420" w:firstLineChars="0"/>
-        <w:rPr>
-          <w:rFonts w:hint="eastAsia"/>
-        </w:rPr>
       </w:pPr>
       <w:r>
         <w:t>sprint</w:t>
@@ -368,9 +332,6 @@
       <w:pPr>
         <w:pStyle w:val="a5"/>
         <w:ind w:left="420" w:firstLineChars="0"/>
-        <w:rPr>
-          <w:rFonts w:hint="eastAsia"/>
-        </w:rPr>
       </w:pPr>
       <w:r>
         <w:rPr>
@@ -449,9 +410,6 @@
       <w:pPr>
         <w:pStyle w:val="a5"/>
         <w:ind w:left="420" w:firstLineChars="0"/>
-        <w:rPr>
-          <w:rFonts w:hint="eastAsia"/>
-        </w:rPr>
       </w:pPr>
       <w:r>
         <w:t>sprint planning meeting</w:t>
@@ -506,9 +464,6 @@
       <w:pPr>
         <w:pStyle w:val="a5"/>
         <w:ind w:left="420" w:firstLineChars="0"/>
-        <w:rPr>
-          <w:rFonts w:hint="eastAsia"/>
-        </w:rPr>
       </w:pPr>
       <w:r>
         <w:t>Sprint review meeting</w:t>
@@ -543,9 +498,6 @@
           <w:numId w:val="1"/>
         </w:numPr>
         <w:ind w:firstLineChars="0"/>
-        <w:rPr>
-          <w:rFonts w:hint="eastAsia"/>
-        </w:rPr>
       </w:pPr>
       <w:r>
         <w:rPr>
@@ -564,9 +516,6 @@
       <w:pPr>
         <w:pStyle w:val="a5"/>
         <w:ind w:left="420" w:firstLineChars="0"/>
-        <w:rPr>
-          <w:rFonts w:hint="eastAsia"/>
-        </w:rPr>
       </w:pPr>
       <w:r>
         <w:rPr>
@@ -612,9 +561,6 @@
       <w:pPr>
         <w:pStyle w:val="a5"/>
         <w:ind w:left="420" w:firstLineChars="0"/>
-        <w:rPr>
-          <w:rFonts w:hint="eastAsia"/>
-        </w:rPr>
       </w:pPr>
       <w:r>
         <w:rPr>
@@ -694,7 +640,8 @@
         <w:pStyle w:val="a5"/>
         <w:ind w:left="420" w:firstLineChars="0"/>
         <w:rPr>
-          <w:rFonts w:hint="eastAsia"/>
+          <w:rFonts w:eastAsia="MS Mincho" w:hint="eastAsia"/>
+          <w:lang w:eastAsia="ja-JP"/>
         </w:rPr>
       </w:pPr>
       <w:r>
@@ -738,6 +685,30 @@
           <w:rFonts w:hint="eastAsia"/>
         </w:rPr>
         <w:t>分钟，有时候因为一个人提出的问题，大家讨论过头了而导致会议时间拖长，尽管问题讨论确实应当在别的时间讨论。</w:t>
+      </w:r>
+    </w:p>
+    <w:p>
+      <w:pPr>
+        <w:pStyle w:val="a5"/>
+        <w:ind w:left="420" w:firstLineChars="0"/>
+      </w:pPr>
+      <w:r>
+        <w:rPr>
+          <w:rFonts w:hint="eastAsia"/>
+        </w:rPr>
+        <w:t>代码复查（</w:t>
+      </w:r>
+      <w:r>
+        <w:rPr>
+          <w:rFonts w:hint="eastAsia"/>
+        </w:rPr>
+        <w:t>code review</w:t>
+      </w:r>
+      <w:r>
+        <w:rPr>
+          <w:rFonts w:hint="eastAsia"/>
+        </w:rPr>
+        <w:t>），在代码完成到一定程度，让其他人看一下，同时向他说明自己的工作，这也是让他人了解自己的进度与工作，提高项目共享度和灵活性，是防止因人员变动导致进度中断的一个好方法。同时也是对自己的一个督促，可以及早发现问题，降低进度风险。因为这样有可能让他人学到新的知识和技巧，也是提升团队能力，缩小成员之间差距的有效措施。</w:t>
       </w:r>
     </w:p>
     <w:p>
@@ -748,9 +719,6 @@
           <w:numId w:val="1"/>
         </w:numPr>
         <w:ind w:firstLineChars="0"/>
-        <w:rPr>
-          <w:rFonts w:hint="eastAsia"/>
-        </w:rPr>
       </w:pPr>
       <w:r>
         <w:rPr>
@@ -763,9 +731,6 @@
       <w:pPr>
         <w:pStyle w:val="a5"/>
         <w:ind w:left="420" w:firstLineChars="0"/>
-        <w:rPr>
-          <w:rFonts w:hint="eastAsia"/>
-        </w:rPr>
       </w:pPr>
       <w:r>
         <w:t>S</w:t>
@@ -805,9 +770,6 @@
       <w:pPr>
         <w:pStyle w:val="a5"/>
         <w:ind w:left="420" w:firstLineChars="0"/>
-        <w:rPr>
-          <w:rFonts w:hint="eastAsia"/>
-        </w:rPr>
       </w:pPr>
       <w:r>
         <w:t>S</w:t>
@@ -895,15 +857,48 @@
       <w:pPr>
         <w:pStyle w:val="a5"/>
         <w:ind w:left="420" w:firstLineChars="0"/>
-        <w:rPr>
-          <w:rFonts w:hint="eastAsia"/>
-        </w:rPr>
       </w:pPr>
       <w:r>
         <w:rPr>
           <w:rFonts w:hint="eastAsia"/>
         </w:rPr>
         <w:t>每日会议是个不错的手段，一方面了解了别人的工作，另一方便自己的问题也可以得到快速解决。</w:t>
+      </w:r>
+      <w:r>
+        <w:rPr>
+          <w:rFonts w:hint="eastAsia"/>
+        </w:rPr>
+        <w:t>代码复查虽然会</w:t>
+      </w:r>
+      <w:r>
+        <w:rPr>
+          <w:rFonts w:hint="eastAsia"/>
+        </w:rPr>
+        <w:t>占用别人的一些时间，但既能减少早期的</w:t>
+      </w:r>
+      <w:r>
+        <w:rPr>
+          <w:rFonts w:hint="eastAsia"/>
+        </w:rPr>
+        <w:t>bug</w:t>
+      </w:r>
+      <w:r>
+        <w:rPr>
+          <w:rFonts w:hint="eastAsia"/>
+        </w:rPr>
+        <w:t>，也能帮别人提高能力，同时增进了团队成员之间的信赖，是个不错的</w:t>
+      </w:r>
+      <w:r>
+        <w:rPr>
+          <w:rFonts w:hint="eastAsia"/>
+        </w:rPr>
+        <w:t>practice</w:t>
+      </w:r>
+      <w:r>
+        <w:rPr>
+          <w:rFonts w:hint="eastAsia"/>
+        </w:rPr>
+        <w:t>。</w:t>
       </w:r>
     </w:p>
     <w:p>
@@ -914,9 +909,6 @@
           <w:numId w:val="1"/>
         </w:numPr>
         <w:ind w:firstLineChars="0"/>
-        <w:rPr>
-          <w:rFonts w:hint="eastAsia"/>
-        </w:rPr>
       </w:pPr>
       <w:r>
         <w:rPr>
@@ -929,9 +921,6 @@
       <w:pPr>
         <w:pStyle w:val="a5"/>
         <w:ind w:left="420" w:firstLineChars="0" w:firstLine="0"/>
-        <w:rPr>
-          <w:rFonts w:hint="eastAsia"/>
-        </w:rPr>
       </w:pPr>
       <w:r>
         <w:rPr>
@@ -965,9 +954,6 @@
       <w:pPr>
         <w:pStyle w:val="a5"/>
         <w:ind w:left="420" w:firstLineChars="0"/>
-        <w:rPr>
-          <w:rFonts w:hint="eastAsia"/>
-        </w:rPr>
       </w:pPr>
       <w:hyperlink r:id="rId7" w:history="1">
         <w:r>
@@ -982,9 +968,6 @@
       <w:pPr>
         <w:pStyle w:val="a5"/>
         <w:ind w:left="420" w:firstLineChars="0" w:firstLine="0"/>
-        <w:rPr>
-          <w:rFonts w:hint="eastAsia"/>
-        </w:rPr>
       </w:pPr>
       <w:r>
         <w:rPr>
@@ -1040,14 +1023,14 @@
 
 <file path=word/endnotes.xml><?xml version="1.0" encoding="utf-8"?>
 <w:endnotes xmlns:ve="http://schemas.openxmlformats.org/markup-compatibility/2006" xmlns:o="urn:schemas-microsoft-com:office:office" xmlns:r="http://schemas.openxmlformats.org/officeDocument/2006/relationships" xmlns:m="http://schemas.openxmlformats.org/officeDocument/2006/math" xmlns:v="urn:schemas-microsoft-com:vml" xmlns:wp="http://schemas.openxmlformats.org/drawingml/2006/wordprocessingDrawing" xmlns:w10="urn:schemas-microsoft-com:office:word" xmlns:w="http://schemas.openxmlformats.org/wordprocessingml/2006/main" xmlns:wne="http://schemas.microsoft.com/office/word/2006/wordml">
-  <w:endnote w:type="separator" w:id="0">
+  <w:endnote w:type="separator" w:id="-1">
     <w:p>
       <w:r>
         <w:separator/>
       </w:r>
     </w:p>
   </w:endnote>
-  <w:endnote w:type="continuationSeparator" w:id="1">
+  <w:endnote w:type="continuationSeparator" w:id="0">
     <w:p>
       <w:r>
         <w:continuationSeparator/>
@@ -1059,14 +1042,14 @@
 
 <file path=word/footnotes.xml><?xml version="1.0" encoding="utf-8"?>
 <w:footnotes xmlns:ve="http://schemas.openxmlformats.org/markup-compatibility/2006" xmlns:o="urn:schemas-microsoft-com:office:office" xmlns:r="http://schemas.openxmlformats.org/officeDocument/2006/relationships" xmlns:m="http://schemas.openxmlformats.org/officeDocument/2006/math" xmlns:v="urn:schemas-microsoft-com:vml" xmlns:wp="http://schemas.openxmlformats.org/drawingml/2006/wordprocessingDrawing" xmlns:w10="urn:schemas-microsoft-com:office:word" xmlns:w="http://schemas.openxmlformats.org/wordprocessingml/2006/main" xmlns:wne="http://schemas.microsoft.com/office/word/2006/wordml">
-  <w:footnote w:type="separator" w:id="0">
+  <w:footnote w:type="separator" w:id="-1">
     <w:p>
       <w:r>
         <w:separator/>
       </w:r>
     </w:p>
   </w:footnote>
-  <w:footnote w:type="continuationSeparator" w:id="1">
+  <w:footnote w:type="continuationSeparator" w:id="0">
     <w:p>
       <w:r>
         <w:continuationSeparator/>
@@ -1329,6 +1312,7 @@
   <w:style w:type="paragraph" w:default="1" w:styleId="a">
     <w:name w:val="Normal"/>
     <w:qFormat/>
+    <w:rsid w:val="00F430E4"/>
     <w:pPr>
       <w:widowControl w:val="0"/>
       <w:jc w:val="both"/>

</xml_diff>